<commit_message>
Update week 2 deliverable
</commit_message>
<xml_diff>
--- a/Deliverables/Week 2 Progress Report.docx
+++ b/Deliverables/Week 2 Progress Report.docx
@@ -1963,22 +1963,16 @@
         <w:t>process</w:t>
       </w:r>
       <w:r>
-        <w:t xml:space="preserve"> that allows for change in the population. After each child receives its 'DNA' from its parents, each gene in the 'DNA' has a random probability of 'mutating'. </w:t>
-      </w:r>
-      <w:commentRangeStart w:id="10"/>
-      <w:r>
-        <w:t>For instance, if the 'DNA' of the child is 00101, there is a chance that gene 1 could flip to a 1. Now, the child's 'DNA' would be 1001.</w:t>
-      </w:r>
-      <w:commentRangeEnd w:id="10"/>
-      <w:r>
-        <w:rPr>
-          <w:rStyle w:val="CommentReference"/>
-          <w:rFonts w:ascii="Calibri" w:hAnsi="Calibri"/>
-        </w:rPr>
-        <w:commentReference w:id="10"/>
-      </w:r>
-      <w:r>
-        <w:t xml:space="preserve"> The processes of 'selection', 'mating', 'crossover', and 'mutation' make up the evolutionary process that allows for the population to converge to the desired path. An example of a genetic algorithm would be 'Smart Rockets' by the Coding Train. In his demo, he uses a genetic algorithm for rockets to reach a target, while avoiding obstacles. The Coding Train's example is different than mine in that the user is not able to draw in his example, and the time it takes an agent to find the target is not </w:t>
+        <w:t xml:space="preserve"> that allows for change in the population. After each child receives its 'DNA' from its parents, each gene in the 'DNA' has a random probability of 'mutating'. For instance, if the 'DNA' of the child is 00101, there is a chance that gene 1 could flip to a 1. Now, the child's 'DNA' would be </w:t>
+      </w:r>
+      <w:r>
+        <w:t>1</w:t>
+      </w:r>
+      <w:r>
+        <w:t>0101</w:t>
+      </w:r>
+      <w:r>
+        <w:t xml:space="preserve">. The processes of 'selection', 'mating', 'crossover', and 'mutation' make up the evolutionary process that allows for the population to converge to the desired path. An example of a genetic algorithm would be 'Smart Rockets' by the Coding Train. In his demo, he uses a genetic algorithm for rockets to reach a target, while avoiding obstacles. The Coding Train's example is different than mine in that the user is not able to draw in his example, and the time it takes an agent to find the target is not </w:t>
       </w:r>
       <w:r>
         <w:t>considered. This</w:t>
@@ -1992,7 +1986,7 @@
       <w:r>
         <w:t xml:space="preserve"> way, my fitness function would be almost entirely different. The Coding Train produced a YouTube video documenting his creation of this project: </w:t>
       </w:r>
-      <w:hyperlink r:id="rId19" w:history="1">
+      <w:hyperlink r:id="rId15" w:history="1">
         <w:r>
           <w:rPr>
             <w:rStyle w:val="Hyperlink"/>
@@ -2006,7 +2000,7 @@
       <w:r>
         <w:t xml:space="preserve">. In addition to the video, the Coding Train uploaded his source code to GitHub: </w:t>
       </w:r>
-      <w:hyperlink r:id="rId20" w:history="1">
+      <w:hyperlink r:id="rId16" w:history="1">
         <w:r>
           <w:rPr>
             <w:rStyle w:val="Hyperlink"/>
@@ -2029,7 +2023,7 @@
           <w:szCs w:val="24"/>
         </w:rPr>
       </w:pPr>
-      <w:bookmarkStart w:id="11" w:name="_Toc118244201"/>
+      <w:bookmarkStart w:id="10" w:name="_Toc118244201"/>
       <w:r>
         <w:rPr>
           <w:sz w:val="24"/>
@@ -2037,7 +2031,7 @@
         </w:rPr>
         <w:t>Required Resources</w:t>
       </w:r>
-      <w:bookmarkEnd w:id="11"/>
+      <w:bookmarkEnd w:id="10"/>
     </w:p>
     <w:p>
       <w:pPr>
@@ -2112,7 +2106,7 @@
           <w:color w:val="000000"/>
         </w:rPr>
       </w:pPr>
-      <w:bookmarkStart w:id="12" w:name="_Toc118244202"/>
+      <w:bookmarkStart w:id="11" w:name="_Toc118244202"/>
       <w:r>
         <w:rPr>
           <w:rFonts w:ascii="Times New Roman" w:hAnsi="Times New Roman"/>
@@ -2134,23 +2128,23 @@
         </w:rPr>
         <w:t>t Design</w:t>
       </w:r>
+      <w:bookmarkEnd w:id="11"/>
+    </w:p>
+    <w:p>
+      <w:pPr>
+        <w:pStyle w:val="Heading3"/>
+        <w:rPr>
+          <w:rFonts w:ascii="Times New Roman" w:hAnsi="Times New Roman" w:cs="Times New Roman"/>
+        </w:rPr>
+      </w:pPr>
+      <w:bookmarkStart w:id="12" w:name="_Toc118244203"/>
+      <w:r>
+        <w:rPr>
+          <w:rFonts w:ascii="Times New Roman" w:hAnsi="Times New Roman" w:cs="Times New Roman"/>
+        </w:rPr>
+        <w:t>Vision</w:t>
+      </w:r>
       <w:bookmarkEnd w:id="12"/>
-    </w:p>
-    <w:p>
-      <w:pPr>
-        <w:pStyle w:val="Heading3"/>
-        <w:rPr>
-          <w:rFonts w:ascii="Times New Roman" w:hAnsi="Times New Roman" w:cs="Times New Roman"/>
-        </w:rPr>
-      </w:pPr>
-      <w:bookmarkStart w:id="13" w:name="_Toc118244203"/>
-      <w:r>
-        <w:rPr>
-          <w:rFonts w:ascii="Times New Roman" w:hAnsi="Times New Roman" w:cs="Times New Roman"/>
-        </w:rPr>
-        <w:t>Vision</w:t>
-      </w:r>
-      <w:bookmarkEnd w:id="13"/>
     </w:p>
     <w:p>
       <w:pPr>
@@ -2188,14 +2182,14 @@
           <w:rFonts w:ascii="Times New Roman" w:hAnsi="Times New Roman" w:cs="Times New Roman"/>
         </w:rPr>
       </w:pPr>
-      <w:bookmarkStart w:id="14" w:name="_Toc118244204"/>
+      <w:bookmarkStart w:id="13" w:name="_Toc118244204"/>
       <w:r>
         <w:rPr>
           <w:rFonts w:ascii="Times New Roman" w:hAnsi="Times New Roman" w:cs="Times New Roman"/>
         </w:rPr>
         <w:t>Persona Adam, Computer Science Student</w:t>
       </w:r>
-      <w:bookmarkEnd w:id="14"/>
+      <w:bookmarkEnd w:id="13"/>
     </w:p>
     <w:p>
       <w:pPr>
@@ -2213,14 +2207,14 @@
           <w:rFonts w:ascii="Times New Roman" w:hAnsi="Times New Roman" w:cs="Times New Roman"/>
         </w:rPr>
       </w:pPr>
-      <w:bookmarkStart w:id="15" w:name="_Toc118244205"/>
+      <w:bookmarkStart w:id="14" w:name="_Toc118244205"/>
       <w:r>
         <w:rPr>
           <w:rFonts w:ascii="Times New Roman" w:hAnsi="Times New Roman" w:cs="Times New Roman"/>
         </w:rPr>
         <w:t>Persona Jessie, Software Engineer Manager</w:t>
       </w:r>
-      <w:bookmarkEnd w:id="15"/>
+      <w:bookmarkEnd w:id="14"/>
     </w:p>
     <w:p>
       <w:pPr>
@@ -2327,7 +2321,7 @@
           <w:rFonts w:ascii="Times New Roman" w:hAnsi="Times New Roman" w:cs="Times New Roman"/>
         </w:rPr>
       </w:pPr>
-      <w:bookmarkStart w:id="16" w:name="_Toc118244206"/>
+      <w:bookmarkStart w:id="15" w:name="_Toc118244206"/>
       <w:r>
         <w:rPr>
           <w:rFonts w:ascii="Times New Roman" w:hAnsi="Times New Roman" w:cs="Times New Roman"/>
@@ -2359,7 +2353,7 @@
         </w:rPr>
         <w:t>)</w:t>
       </w:r>
-      <w:bookmarkEnd w:id="16"/>
+      <w:bookmarkEnd w:id="15"/>
     </w:p>
     <w:p>
       <w:pPr>
@@ -2386,13 +2380,13 @@
                     <pic:cNvPicPr/>
                   </pic:nvPicPr>
                   <pic:blipFill>
-                    <a:blip r:embed="rId21" cstate="print">
+                    <a:blip r:embed="rId17" cstate="print">
                       <a:extLst>
                         <a:ext uri="{28A0092B-C50C-407E-A947-70E740481C1C}">
                           <a14:useLocalDpi xmlns:a14="http://schemas.microsoft.com/office/drawing/2010/main" val="0"/>
                         </a:ext>
                         <a:ext uri="{96DAC541-7B7A-43D3-8B79-37D633B846F1}">
-                          <asvg:svgBlip xmlns:asvg="http://schemas.microsoft.com/office/drawing/2016/SVG/main" r:embed="rId22"/>
+                          <asvg:svgBlip xmlns:asvg="http://schemas.microsoft.com/office/drawing/2016/SVG/main" r:embed="rId18"/>
                         </a:ext>
                       </a:extLst>
                     </a:blip>
@@ -2525,7 +2519,7 @@
           <w:color w:val="000000"/>
         </w:rPr>
       </w:pPr>
-      <w:bookmarkStart w:id="17" w:name="_Toc118244207"/>
+      <w:bookmarkStart w:id="16" w:name="_Toc118244207"/>
       <w:r>
         <w:rPr>
           <w:rFonts w:ascii="Times New Roman" w:hAnsi="Times New Roman"/>
@@ -2534,23 +2528,23 @@
         <w:lastRenderedPageBreak/>
         <w:t>Project Progress</w:t>
       </w:r>
+      <w:bookmarkEnd w:id="16"/>
+    </w:p>
+    <w:p>
+      <w:pPr>
+        <w:pStyle w:val="Heading3"/>
+        <w:rPr>
+          <w:rFonts w:ascii="Times New Roman" w:hAnsi="Times New Roman" w:cs="Times New Roman"/>
+        </w:rPr>
+      </w:pPr>
+      <w:bookmarkStart w:id="17" w:name="_Toc118244208"/>
+      <w:r>
+        <w:rPr>
+          <w:rFonts w:ascii="Times New Roman" w:hAnsi="Times New Roman" w:cs="Times New Roman"/>
+        </w:rPr>
+        <w:t>Week 2 Progress</w:t>
+      </w:r>
       <w:bookmarkEnd w:id="17"/>
-    </w:p>
-    <w:p>
-      <w:pPr>
-        <w:pStyle w:val="Heading3"/>
-        <w:rPr>
-          <w:rFonts w:ascii="Times New Roman" w:hAnsi="Times New Roman" w:cs="Times New Roman"/>
-        </w:rPr>
-      </w:pPr>
-      <w:bookmarkStart w:id="18" w:name="_Toc118244208"/>
-      <w:r>
-        <w:rPr>
-          <w:rFonts w:ascii="Times New Roman" w:hAnsi="Times New Roman" w:cs="Times New Roman"/>
-        </w:rPr>
-        <w:t>Week 2 Progress</w:t>
-      </w:r>
-      <w:bookmarkEnd w:id="18"/>
     </w:p>
     <w:p/>
     <w:p>
@@ -3600,8 +3594,8 @@
       </w:pPr>
     </w:p>
     <w:sectPr>
-      <w:headerReference w:type="default" r:id="rId23"/>
-      <w:footerReference w:type="default" r:id="rId24"/>
+      <w:headerReference w:type="default" r:id="rId19"/>
+      <w:footerReference w:type="default" r:id="rId20"/>
       <w:pgSz w:w="12240" w:h="15840"/>
       <w:pgMar w:top="1440" w:right="1440" w:bottom="1440" w:left="1440" w:header="720" w:footer="720" w:gutter="0"/>
       <w:pgNumType w:start="1"/>
@@ -3609,50 +3603,6 @@
     </w:sectPr>
   </w:body>
 </w:document>
-</file>
-
-<file path=word/comments.xml><?xml version="1.0" encoding="utf-8"?>
-<w:comments xmlns:wpc="http://schemas.microsoft.com/office/word/2010/wordprocessingCanvas" xmlns:cx="http://schemas.microsoft.com/office/drawing/2014/chartex" xmlns:cx1="http://schemas.microsoft.com/office/drawing/2015/9/8/chartex" xmlns:cx2="http://schemas.microsoft.com/office/drawing/2015/10/21/chartex" xmlns:cx3="http://schemas.microsoft.com/office/drawing/2016/5/9/chartex" xmlns:cx4="http://schemas.microsoft.com/office/drawing/2016/5/10/chartex" xmlns:cx5="http://schemas.microsoft.com/office/drawing/2016/5/11/chartex" xmlns:cx6="http://schemas.microsoft.com/office/drawing/2016/5/12/chartex" xmlns:cx7="http://schemas.microsoft.com/office/drawing/2016/5/13/chartex" xmlns:cx8="http://schemas.microsoft.com/office/drawing/2016/5/14/chartex" xmlns:mc="http://schemas.openxmlformats.org/markup-compatibility/2006" xmlns:aink="http://schemas.microsoft.com/office/drawing/2016/ink" xmlns:am3d="http://schemas.microsoft.com/office/drawing/2017/model3d" xmlns:o="urn:schemas-microsoft-com:office:office" xmlns:oel="http://schemas.microsoft.com/office/2019/extlst" xmlns:r="http://schemas.openxmlformats.org/officeDocument/2006/relationships" xmlns:m="http://schemas.openxmlformats.org/officeDocument/2006/math" xmlns:v="urn:schemas-microsoft-com:vml" xmlns:wp14="http://schemas.microsoft.com/office/word/2010/wordprocessingDrawing" xmlns:wp="http://schemas.openxmlformats.org/drawingml/2006/wordprocessingDrawing" xmlns:w10="urn:schemas-microsoft-com:office:word" xmlns:w="http://schemas.openxmlformats.org/wordprocessingml/2006/main" xmlns:w14="http://schemas.microsoft.com/office/word/2010/wordml" xmlns:w15="http://schemas.microsoft.com/office/word/2012/wordml" xmlns:w16cex="http://schemas.microsoft.com/office/word/2018/wordml/cex" xmlns:w16cid="http://schemas.microsoft.com/office/word/2016/wordml/cid" xmlns:w16="http://schemas.microsoft.com/office/word/2018/wordml" xmlns:w16sdtdh="http://schemas.microsoft.com/office/word/2020/wordml/sdtdatahash" xmlns:w16se="http://schemas.microsoft.com/office/word/2015/wordml/symex" xmlns:wpg="http://schemas.microsoft.com/office/word/2010/wordprocessingGroup" xmlns:wpi="http://schemas.microsoft.com/office/word/2010/wordprocessingInk" xmlns:wne="http://schemas.microsoft.com/office/word/2006/wordml" xmlns:wps="http://schemas.microsoft.com/office/word/2010/wordprocessingShape" mc:Ignorable="w14 w15 w16se w16cid w16 w16cex w16sdtdh wp14">
-  <w:comment w:id="10" w:author="Ryan W Hodge" w:date="2022-11-02T00:49:00Z" w:initials="RWH">
-    <w:p>
-      <w:pPr>
-        <w:jc w:val="left"/>
-      </w:pPr>
-      <w:r>
-        <w:rPr>
-          <w:rStyle w:val="CommentReference"/>
-        </w:rPr>
-        <w:annotationRef/>
-      </w:r>
-      <w:r>
-        <w:rPr>
-          <w:rFonts w:ascii="Calibri" w:hAnsi="Calibri"/>
-          <w:sz w:val="20"/>
-          <w:szCs w:val="20"/>
-        </w:rPr>
-        <w:t>Not sure about this</w:t>
-      </w:r>
-    </w:p>
-  </w:comment>
-</w:comments>
-</file>
-
-<file path=word/commentsExtended.xml><?xml version="1.0" encoding="utf-8"?>
-<w15:commentsEx xmlns:wpc="http://schemas.microsoft.com/office/word/2010/wordprocessingCanvas" xmlns:cx="http://schemas.microsoft.com/office/drawing/2014/chartex" xmlns:cx1="http://schemas.microsoft.com/office/drawing/2015/9/8/chartex" xmlns:cx2="http://schemas.microsoft.com/office/drawing/2015/10/21/chartex" xmlns:cx3="http://schemas.microsoft.com/office/drawing/2016/5/9/chartex" xmlns:cx4="http://schemas.microsoft.com/office/drawing/2016/5/10/chartex" xmlns:cx5="http://schemas.microsoft.com/office/drawing/2016/5/11/chartex" xmlns:cx6="http://schemas.microsoft.com/office/drawing/2016/5/12/chartex" xmlns:cx7="http://schemas.microsoft.com/office/drawing/2016/5/13/chartex" xmlns:cx8="http://schemas.microsoft.com/office/drawing/2016/5/14/chartex" xmlns:mc="http://schemas.openxmlformats.org/markup-compatibility/2006" xmlns:aink="http://schemas.microsoft.com/office/drawing/2016/ink" xmlns:am3d="http://schemas.microsoft.com/office/drawing/2017/model3d" xmlns:o="urn:schemas-microsoft-com:office:office" xmlns:oel="http://schemas.microsoft.com/office/2019/extlst" xmlns:r="http://schemas.openxmlformats.org/officeDocument/2006/relationships" xmlns:m="http://schemas.openxmlformats.org/officeDocument/2006/math" xmlns:v="urn:schemas-microsoft-com:vml" xmlns:wp14="http://schemas.microsoft.com/office/word/2010/wordprocessingDrawing" xmlns:wp="http://schemas.openxmlformats.org/drawingml/2006/wordprocessingDrawing" xmlns:w10="urn:schemas-microsoft-com:office:word" xmlns:w="http://schemas.openxmlformats.org/wordprocessingml/2006/main" xmlns:w14="http://schemas.microsoft.com/office/word/2010/wordml" xmlns:w15="http://schemas.microsoft.com/office/word/2012/wordml" xmlns:w16cex="http://schemas.microsoft.com/office/word/2018/wordml/cex" xmlns:w16cid="http://schemas.microsoft.com/office/word/2016/wordml/cid" xmlns:w16="http://schemas.microsoft.com/office/word/2018/wordml" xmlns:w16sdtdh="http://schemas.microsoft.com/office/word/2020/wordml/sdtdatahash" xmlns:w16se="http://schemas.microsoft.com/office/word/2015/wordml/symex" xmlns:wpg="http://schemas.microsoft.com/office/word/2010/wordprocessingGroup" xmlns:wpi="http://schemas.microsoft.com/office/word/2010/wordprocessingInk" xmlns:wne="http://schemas.microsoft.com/office/word/2006/wordml" xmlns:wps="http://schemas.microsoft.com/office/word/2010/wordprocessingShape" mc:Ignorable="w14 w15 w16se w16cid w16 w16cex w16sdtdh wp14">
-  <w15:commentEx w15:paraId="1667AB65" w15:done="1"/>
-</w15:commentsEx>
-</file>
-
-<file path=word/commentsExtensible.xml><?xml version="1.0" encoding="utf-8"?>
-<w16cex:commentsExtensible xmlns:wpc="http://schemas.microsoft.com/office/word/2010/wordprocessingCanvas" xmlns:cx="http://schemas.microsoft.com/office/drawing/2014/chartex" xmlns:cx1="http://schemas.microsoft.com/office/drawing/2015/9/8/chartex" xmlns:cx2="http://schemas.microsoft.com/office/drawing/2015/10/21/chartex" xmlns:cx3="http://schemas.microsoft.com/office/drawing/2016/5/9/chartex" xmlns:cx4="http://schemas.microsoft.com/office/drawing/2016/5/10/chartex" xmlns:cx5="http://schemas.microsoft.com/office/drawing/2016/5/11/chartex" xmlns:cx6="http://schemas.microsoft.com/office/drawing/2016/5/12/chartex" xmlns:cx7="http://schemas.microsoft.com/office/drawing/2016/5/13/chartex" xmlns:cx8="http://schemas.microsoft.com/office/drawing/2016/5/14/chartex" xmlns:mc="http://schemas.openxmlformats.org/markup-compatibility/2006" xmlns:aink="http://schemas.microsoft.com/office/drawing/2016/ink" xmlns:am3d="http://schemas.microsoft.com/office/drawing/2017/model3d" xmlns:o="urn:schemas-microsoft-com:office:office" xmlns:oel="http://schemas.microsoft.com/office/2019/extlst" xmlns:r="http://schemas.openxmlformats.org/officeDocument/2006/relationships" xmlns:m="http://schemas.openxmlformats.org/officeDocument/2006/math" xmlns:v="urn:schemas-microsoft-com:vml" xmlns:wp14="http://schemas.microsoft.com/office/word/2010/wordprocessingDrawing" xmlns:wp="http://schemas.openxmlformats.org/drawingml/2006/wordprocessingDrawing" xmlns:w10="urn:schemas-microsoft-com:office:word" xmlns:w="http://schemas.openxmlformats.org/wordprocessingml/2006/main" xmlns:w14="http://schemas.microsoft.com/office/word/2010/wordml" xmlns:w15="http://schemas.microsoft.com/office/word/2012/wordml" xmlns:w16cex="http://schemas.microsoft.com/office/word/2018/wordml/cex" xmlns:w16cid="http://schemas.microsoft.com/office/word/2016/wordml/cid" xmlns:w16="http://schemas.microsoft.com/office/word/2018/wordml" xmlns:w16sdtdh="http://schemas.microsoft.com/office/word/2020/wordml/sdtdatahash" xmlns:w16se="http://schemas.microsoft.com/office/word/2015/wordml/symex" xmlns:wpg="http://schemas.microsoft.com/office/word/2010/wordprocessingGroup" xmlns:wpi="http://schemas.microsoft.com/office/word/2010/wordprocessingInk" xmlns:wne="http://schemas.microsoft.com/office/word/2006/wordml" xmlns:wps="http://schemas.microsoft.com/office/word/2010/wordprocessingShape" mc:Ignorable="w14 w15 w16se w16cid w16 w16cex w16sdtdh wp14">
-  <w16cex:commentExtensible w16cex:durableId="270C3D18" w16cex:dateUtc="2022-11-02T04:49:00Z"/>
-</w16cex:commentsExtensible>
-</file>
-
-<file path=word/commentsIds.xml><?xml version="1.0" encoding="utf-8"?>
-<w16cid:commentsIds xmlns:wpc="http://schemas.microsoft.com/office/word/2010/wordprocessingCanvas" xmlns:cx="http://schemas.microsoft.com/office/drawing/2014/chartex" xmlns:cx1="http://schemas.microsoft.com/office/drawing/2015/9/8/chartex" xmlns:cx2="http://schemas.microsoft.com/office/drawing/2015/10/21/chartex" xmlns:cx3="http://schemas.microsoft.com/office/drawing/2016/5/9/chartex" xmlns:cx4="http://schemas.microsoft.com/office/drawing/2016/5/10/chartex" xmlns:cx5="http://schemas.microsoft.com/office/drawing/2016/5/11/chartex" xmlns:cx6="http://schemas.microsoft.com/office/drawing/2016/5/12/chartex" xmlns:cx7="http://schemas.microsoft.com/office/drawing/2016/5/13/chartex" xmlns:cx8="http://schemas.microsoft.com/office/drawing/2016/5/14/chartex" xmlns:mc="http://schemas.openxmlformats.org/markup-compatibility/2006" xmlns:aink="http://schemas.microsoft.com/office/drawing/2016/ink" xmlns:am3d="http://schemas.microsoft.com/office/drawing/2017/model3d" xmlns:o="urn:schemas-microsoft-com:office:office" xmlns:oel="http://schemas.microsoft.com/office/2019/extlst" xmlns:r="http://schemas.openxmlformats.org/officeDocument/2006/relationships" xmlns:m="http://schemas.openxmlformats.org/officeDocument/2006/math" xmlns:v="urn:schemas-microsoft-com:vml" xmlns:wp14="http://schemas.microsoft.com/office/word/2010/wordprocessingDrawing" xmlns:wp="http://schemas.openxmlformats.org/drawingml/2006/wordprocessingDrawing" xmlns:w10="urn:schemas-microsoft-com:office:word" xmlns:w="http://schemas.openxmlformats.org/wordprocessingml/2006/main" xmlns:w14="http://schemas.microsoft.com/office/word/2010/wordml" xmlns:w15="http://schemas.microsoft.com/office/word/2012/wordml" xmlns:w16cex="http://schemas.microsoft.com/office/word/2018/wordml/cex" xmlns:w16cid="http://schemas.microsoft.com/office/word/2016/wordml/cid" xmlns:w16="http://schemas.microsoft.com/office/word/2018/wordml" xmlns:w16sdtdh="http://schemas.microsoft.com/office/word/2020/wordml/sdtdatahash" xmlns:w16se="http://schemas.microsoft.com/office/word/2015/wordml/symex" xmlns:wpg="http://schemas.microsoft.com/office/word/2010/wordprocessingGroup" xmlns:wpi="http://schemas.microsoft.com/office/word/2010/wordprocessingInk" xmlns:wne="http://schemas.microsoft.com/office/word/2006/wordml" xmlns:wps="http://schemas.microsoft.com/office/word/2010/wordprocessingShape" mc:Ignorable="w14 w15 w16se w16cid w16 w16cex w16sdtdh wp14">
-  <w16cid:commentId w16cid:paraId="1667AB65" w16cid:durableId="270C3D18"/>
-</w16cid:commentsIds>
 </file>
 
 <file path=word/endnotes.xml><?xml version="1.0" encoding="utf-8"?>
@@ -4027,7 +3977,7 @@
             </wp:anchor>
           </w:drawing>
         </mc:Choice>
-        <mc:Fallback xmlns:sl="http://schemas.openxmlformats.org/schemaLibrary/2006/main" xmlns:a="http://schemas.openxmlformats.org/drawingml/2006/main" xmlns:pic="http://schemas.openxmlformats.org/drawingml/2006/picture" xmlns:c="http://schemas.openxmlformats.org/drawingml/2006/chart" xmlns:lc="http://schemas.openxmlformats.org/drawingml/2006/lockedCanvas" xmlns:dgm="http://schemas.openxmlformats.org/drawingml/2006/diagram">
+        <mc:Fallback xmlns:dgm="http://schemas.openxmlformats.org/drawingml/2006/diagram" xmlns:lc="http://schemas.openxmlformats.org/drawingml/2006/lockedCanvas" xmlns:c="http://schemas.openxmlformats.org/drawingml/2006/chart" xmlns:pic="http://schemas.openxmlformats.org/drawingml/2006/picture" xmlns:a="http://schemas.openxmlformats.org/drawingml/2006/main" xmlns:sl="http://schemas.openxmlformats.org/schemaLibrary/2006/main">
           <w:drawing>
             <wp:anchor allowOverlap="1" behindDoc="0" distB="0" distT="0" distL="114300" distR="114300" hidden="0" layoutInCell="1" locked="0" relativeHeight="0" simplePos="0">
               <wp:simplePos x="0" y="0"/>
@@ -4194,14 +4144,6 @@
     <w:abstractNumId w:val="0"/>
   </w:num>
 </w:numbering>
-</file>
-
-<file path=word/people.xml><?xml version="1.0" encoding="utf-8"?>
-<w15:people xmlns:wpc="http://schemas.microsoft.com/office/word/2010/wordprocessingCanvas" xmlns:cx="http://schemas.microsoft.com/office/drawing/2014/chartex" xmlns:cx1="http://schemas.microsoft.com/office/drawing/2015/9/8/chartex" xmlns:cx2="http://schemas.microsoft.com/office/drawing/2015/10/21/chartex" xmlns:cx3="http://schemas.microsoft.com/office/drawing/2016/5/9/chartex" xmlns:cx4="http://schemas.microsoft.com/office/drawing/2016/5/10/chartex" xmlns:cx5="http://schemas.microsoft.com/office/drawing/2016/5/11/chartex" xmlns:cx6="http://schemas.microsoft.com/office/drawing/2016/5/12/chartex" xmlns:cx7="http://schemas.microsoft.com/office/drawing/2016/5/13/chartex" xmlns:cx8="http://schemas.microsoft.com/office/drawing/2016/5/14/chartex" xmlns:mc="http://schemas.openxmlformats.org/markup-compatibility/2006" xmlns:aink="http://schemas.microsoft.com/office/drawing/2016/ink" xmlns:am3d="http://schemas.microsoft.com/office/drawing/2017/model3d" xmlns:o="urn:schemas-microsoft-com:office:office" xmlns:oel="http://schemas.microsoft.com/office/2019/extlst" xmlns:r="http://schemas.openxmlformats.org/officeDocument/2006/relationships" xmlns:m="http://schemas.openxmlformats.org/officeDocument/2006/math" xmlns:v="urn:schemas-microsoft-com:vml" xmlns:wp14="http://schemas.microsoft.com/office/word/2010/wordprocessingDrawing" xmlns:wp="http://schemas.openxmlformats.org/drawingml/2006/wordprocessingDrawing" xmlns:w10="urn:schemas-microsoft-com:office:word" xmlns:w="http://schemas.openxmlformats.org/wordprocessingml/2006/main" xmlns:w14="http://schemas.microsoft.com/office/word/2010/wordml" xmlns:w15="http://schemas.microsoft.com/office/word/2012/wordml" xmlns:w16cex="http://schemas.microsoft.com/office/word/2018/wordml/cex" xmlns:w16cid="http://schemas.microsoft.com/office/word/2016/wordml/cid" xmlns:w16="http://schemas.microsoft.com/office/word/2018/wordml" xmlns:w16sdtdh="http://schemas.microsoft.com/office/word/2020/wordml/sdtdatahash" xmlns:w16se="http://schemas.microsoft.com/office/word/2015/wordml/symex" xmlns:wpg="http://schemas.microsoft.com/office/word/2010/wordprocessingGroup" xmlns:wpi="http://schemas.microsoft.com/office/word/2010/wordprocessingInk" xmlns:wne="http://schemas.microsoft.com/office/word/2006/wordml" xmlns:wps="http://schemas.microsoft.com/office/word/2010/wordprocessingShape" mc:Ignorable="w14 w15 w16se w16cid w16 w16cex w16sdtdh wp14">
-  <w15:person w15:author="Ryan W Hodge">
-    <w15:presenceInfo w15:providerId="AD" w15:userId="S::tuk48302@temple.edu::6139fce5-5e2d-41df-80c5-8124dcd959e3"/>
-  </w15:person>
-</w15:people>
 </file>
 
 <file path=word/styles.xml><?xml version="1.0" encoding="utf-8"?>

</xml_diff>